<commit_message>
Second table on the same page
</commit_message>
<xml_diff>
--- a/template.docx
+++ b/template.docx
@@ -79,7 +79,29 @@
                 <w:sz w:val="20"/>
                 <w:lang w:val="fr-FR"/>
               </w:rPr>
-              <w:t>{week}</w:t>
+              <w:t>{</w:t>
+            </w:r>
+            <w:proofErr w:type="spellStart"/>
+            <w:r>
+              <w:rPr>
+                <w:rFonts w:ascii="Arial" w:hAnsi="Arial" w:cs="Arial"/>
+                <w:b/>
+                <w:bCs/>
+                <w:sz w:val="20"/>
+                <w:lang w:val="fr-FR"/>
+              </w:rPr>
+              <w:t>week</w:t>
+            </w:r>
+            <w:proofErr w:type="spellEnd"/>
+            <w:r>
+              <w:rPr>
+                <w:rFonts w:ascii="Arial" w:hAnsi="Arial" w:cs="Arial"/>
+                <w:b/>
+                <w:bCs/>
+                <w:sz w:val="20"/>
+                <w:lang w:val="fr-FR"/>
+              </w:rPr>
+              <w:t>}</w:t>
             </w:r>
           </w:p>
         </w:tc>
@@ -209,7 +231,16 @@
                 <w:sz w:val="20"/>
                 <w:lang w:val="fr-FR"/>
               </w:rPr>
-              <w:t>{#task</w:t>
+              <w:t>{#</w:t>
+            </w:r>
+            <w:proofErr w:type="spellStart"/>
+            <w:r>
+              <w:rPr>
+                <w:rFonts w:ascii="Arial" w:hAnsi="Arial" w:cs="Arial"/>
+                <w:sz w:val="20"/>
+                <w:lang w:val="fr-FR"/>
+              </w:rPr>
+              <w:t>task</w:t>
             </w:r>
             <w:r>
               <w:rPr>
@@ -219,6 +250,7 @@
               </w:rPr>
               <w:t>s</w:t>
             </w:r>
+            <w:proofErr w:type="spellEnd"/>
             <w:r>
               <w:rPr>
                 <w:rFonts w:ascii="Arial" w:hAnsi="Arial" w:cs="Arial"/>
@@ -251,6 +283,7 @@
               </w:rPr>
               <w:t>{</w:t>
             </w:r>
+            <w:proofErr w:type="spellStart"/>
             <w:r>
               <w:rPr>
                 <w:rFonts w:ascii="Arial" w:hAnsi="Arial" w:cs="Arial"/>
@@ -260,6 +293,7 @@
               </w:rPr>
               <w:t>title</w:t>
             </w:r>
+            <w:proofErr w:type="spellEnd"/>
             <w:r>
               <w:rPr>
                 <w:rFonts w:ascii="Arial" w:hAnsi="Arial" w:cs="Arial"/>
@@ -269,8 +303,6 @@
               </w:rPr>
               <w:t>}</w:t>
             </w:r>
-            <w:bookmarkStart w:id="0" w:name="_GoBack"/>
-            <w:bookmarkEnd w:id="0"/>
             <w:r>
               <w:rPr>
                 <w:rFonts w:ascii="Arial" w:hAnsi="Arial" w:cs="Arial"/>
@@ -309,31 +341,7 @@
                 <w:sz w:val="20"/>
                 <w:lang w:val="fr-FR"/>
               </w:rPr>
-              <w:t>}</w:t>
-            </w:r>
-            <w:r>
-              <w:rPr>
-                <w:rFonts w:ascii="Arial" w:hAnsi="Arial" w:cs="Arial"/>
-                <w:sz w:val="20"/>
-                <w:lang w:val="fr-FR"/>
-              </w:rPr>
-              <w:t>{</w:t>
-            </w:r>
-            <w:r>
-              <w:rPr>
-                <w:rFonts w:ascii="Arial" w:hAnsi="Arial" w:cs="Arial"/>
-                <w:sz w:val="20"/>
-                <w:lang w:val="fr-FR"/>
-              </w:rPr>
-              <w:t>/</w:t>
-            </w:r>
-            <w:r>
-              <w:rPr>
-                <w:rFonts w:ascii="Arial" w:hAnsi="Arial" w:cs="Arial"/>
-                <w:sz w:val="20"/>
-                <w:lang w:val="fr-FR"/>
-              </w:rPr>
-              <w:t>description}</w:t>
+              <w:t>}{/description}</w:t>
             </w:r>
           </w:p>
         </w:tc>
@@ -379,6 +387,7 @@
               </w:rPr>
               <w:t>{</w:t>
             </w:r>
+            <w:proofErr w:type="spellStart"/>
             <w:r>
               <w:rPr>
                 <w:rFonts w:ascii="Arial" w:hAnsi="Arial" w:cs="Arial"/>
@@ -393,7 +402,25 @@
                 <w:sz w:val="20"/>
                 <w:lang w:val="fr-FR"/>
               </w:rPr>
-              <w:t>esponsible}{/task</w:t>
+              <w:t>esponsible</w:t>
+            </w:r>
+            <w:proofErr w:type="spellEnd"/>
+            <w:r>
+              <w:rPr>
+                <w:rFonts w:ascii="Arial" w:hAnsi="Arial" w:cs="Arial"/>
+                <w:sz w:val="20"/>
+                <w:lang w:val="fr-FR"/>
+              </w:rPr>
+              <w:t>}{/</w:t>
+            </w:r>
+            <w:proofErr w:type="spellStart"/>
+            <w:r>
+              <w:rPr>
+                <w:rFonts w:ascii="Arial" w:hAnsi="Arial" w:cs="Arial"/>
+                <w:sz w:val="20"/>
+                <w:lang w:val="fr-FR"/>
+              </w:rPr>
+              <w:t>task</w:t>
             </w:r>
             <w:r>
               <w:rPr>
@@ -403,6 +430,7 @@
               </w:rPr>
               <w:t>s</w:t>
             </w:r>
+            <w:proofErr w:type="spellEnd"/>
             <w:r>
               <w:rPr>
                 <w:rFonts w:ascii="Arial" w:hAnsi="Arial" w:cs="Arial"/>
@@ -509,7 +537,25 @@
           <w:sz w:val="20"/>
           <w:lang w:val="fr-FR"/>
         </w:rPr>
-        <w:t xml:space="preserve">transmettre son journal de stage chaque lundi au responsable de stage dans l’entreprise et au responsable du stage à l’EMVs </w:t>
+        <w:t>transmettre son journal de stage chaque lundi au responsable de stage dans l’entreprise et au responsable du stage à l’</w:t>
+      </w:r>
+      <w:proofErr w:type="spellStart"/>
+      <w:r>
+        <w:rPr>
+          <w:rFonts w:ascii="Arial" w:hAnsi="Arial" w:cs="Arial"/>
+          <w:sz w:val="20"/>
+          <w:lang w:val="fr-FR"/>
+        </w:rPr>
+        <w:t>EMVs</w:t>
+      </w:r>
+      <w:proofErr w:type="spellEnd"/>
+      <w:r>
+        <w:rPr>
+          <w:rFonts w:ascii="Arial" w:hAnsi="Arial" w:cs="Arial"/>
+          <w:sz w:val="20"/>
+          <w:lang w:val="fr-FR"/>
+        </w:rPr>
+        <w:t xml:space="preserve"> </w:t>
       </w:r>
     </w:p>
     <w:p>
@@ -542,6 +588,9 @@
         <w:gridCol w:w="1550"/>
       </w:tblGrid>
       <w:tr>
+        <w:trPr>
+          <w:cantSplit/>
+        </w:trPr>
         <w:tc>
           <w:tcPr>
             <w:tcW w:w="1329" w:type="dxa"/>
@@ -594,6 +643,8 @@
               </w:rPr>
               <w:t>Responsable du stage dans l’entreprise</w:t>
             </w:r>
+            <w:bookmarkStart w:id="0" w:name="_GoBack"/>
+            <w:bookmarkEnd w:id="0"/>
           </w:p>
         </w:tc>
         <w:tc>
@@ -619,8 +670,20 @@
                 <w:sz w:val="20"/>
                 <w:lang w:val="fr-FR"/>
               </w:rPr>
-              <w:t>Responsable du stage à l’EMVs</w:t>
-            </w:r>
+              <w:t>Responsable du stage à l’</w:t>
+            </w:r>
+            <w:proofErr w:type="spellStart"/>
+            <w:r>
+              <w:rPr>
+                <w:rFonts w:ascii="Arial" w:hAnsi="Arial" w:cs="Arial"/>
+                <w:b/>
+                <w:bCs/>
+                <w:sz w:val="20"/>
+                <w:lang w:val="fr-FR"/>
+              </w:rPr>
+              <w:t>EMVs</w:t>
+            </w:r>
+            <w:proofErr w:type="spellEnd"/>
           </w:p>
         </w:tc>
         <w:tc>
@@ -680,6 +743,9 @@
         </w:tc>
       </w:tr>
       <w:tr>
+        <w:trPr>
+          <w:cantSplit/>
+        </w:trPr>
         <w:tc>
           <w:tcPr>
             <w:tcW w:w="1329" w:type="dxa"/>
@@ -701,6 +767,7 @@
               </w:rPr>
               <w:t>{</w:t>
             </w:r>
+            <w:proofErr w:type="spellStart"/>
             <w:r>
               <w:rPr>
                 <w:rFonts w:ascii="Arial" w:hAnsi="Arial" w:cs="Arial"/>
@@ -709,6 +776,7 @@
               </w:rPr>
               <w:t>lastFriday</w:t>
             </w:r>
+            <w:proofErr w:type="spellEnd"/>
             <w:r>
               <w:rPr>
                 <w:rFonts w:ascii="Arial" w:hAnsi="Arial" w:cs="Arial"/>
@@ -738,7 +806,25 @@
                 <w:sz w:val="20"/>
                 <w:lang w:val="fr-FR"/>
               </w:rPr>
-              <w:t>{companyResponsible}</w:t>
+              <w:t>{</w:t>
+            </w:r>
+            <w:proofErr w:type="spellStart"/>
+            <w:r>
+              <w:rPr>
+                <w:rFonts w:ascii="Arial" w:hAnsi="Arial" w:cs="Arial"/>
+                <w:sz w:val="20"/>
+                <w:lang w:val="fr-FR"/>
+              </w:rPr>
+              <w:t>companyResponsible</w:t>
+            </w:r>
+            <w:proofErr w:type="spellEnd"/>
+            <w:r>
+              <w:rPr>
+                <w:rFonts w:ascii="Arial" w:hAnsi="Arial" w:cs="Arial"/>
+                <w:sz w:val="20"/>
+                <w:lang w:val="fr-FR"/>
+              </w:rPr>
+              <w:t>}</w:t>
             </w:r>
           </w:p>
         </w:tc>
@@ -761,7 +847,25 @@
                 <w:sz w:val="20"/>
                 <w:lang w:val="fr-FR"/>
               </w:rPr>
-              <w:t>{schoolResponsible}</w:t>
+              <w:t>{</w:t>
+            </w:r>
+            <w:proofErr w:type="spellStart"/>
+            <w:r>
+              <w:rPr>
+                <w:rFonts w:ascii="Arial" w:hAnsi="Arial" w:cs="Arial"/>
+                <w:sz w:val="20"/>
+                <w:lang w:val="fr-FR"/>
+              </w:rPr>
+              <w:t>schoolResponsible</w:t>
+            </w:r>
+            <w:proofErr w:type="spellEnd"/>
+            <w:r>
+              <w:rPr>
+                <w:rFonts w:ascii="Arial" w:hAnsi="Arial" w:cs="Arial"/>
+                <w:sz w:val="20"/>
+                <w:lang w:val="fr-FR"/>
+              </w:rPr>
+              <w:t>}</w:t>
             </w:r>
           </w:p>
         </w:tc>
@@ -826,7 +930,29 @@
           <w:sz w:val="16"/>
           <w:lang w:val="fr-FR"/>
         </w:rPr>
-        <w:t>classer par le responsable du stage EMVs dans le dossier de l’apprenti.</w:t>
+        <w:t xml:space="preserve">classer par le responsable du stage </w:t>
+      </w:r>
+      <w:proofErr w:type="spellStart"/>
+      <w:r>
+        <w:rPr>
+          <w:rFonts w:ascii="Arial" w:hAnsi="Arial" w:cs="Arial"/>
+          <w:i/>
+          <w:iCs/>
+          <w:sz w:val="16"/>
+          <w:lang w:val="fr-FR"/>
+        </w:rPr>
+        <w:t>EMVs</w:t>
+      </w:r>
+      <w:proofErr w:type="spellEnd"/>
+      <w:r>
+        <w:rPr>
+          <w:rFonts w:ascii="Arial" w:hAnsi="Arial" w:cs="Arial"/>
+          <w:i/>
+          <w:iCs/>
+          <w:sz w:val="16"/>
+          <w:lang w:val="fr-FR"/>
+        </w:rPr>
+        <w:t xml:space="preserve"> dans le dossier de l’apprenti.</w:t>
       </w:r>
     </w:p>
     <w:p>
@@ -1191,6 +1317,7 @@
       </w:rPr>
       <w:t>{</w:t>
     </w:r>
+    <w:proofErr w:type="spellStart"/>
     <w:r>
       <w:rPr>
         <w:rFonts w:ascii="Arial" w:hAnsi="Arial" w:cs="Arial"/>
@@ -1209,8 +1336,9 @@
         <w:sz w:val="22"/>
         <w:lang w:val="fr-FR"/>
       </w:rPr>
-      <w:t>name}</w:t>
-    </w:r>
+      <w:t>name</w:t>
+    </w:r>
+    <w:proofErr w:type="spellEnd"/>
     <w:r>
       <w:rPr>
         <w:rFonts w:ascii="Arial" w:hAnsi="Arial" w:cs="Arial"/>
@@ -1219,7 +1347,39 @@
         <w:sz w:val="22"/>
         <w:lang w:val="fr-FR"/>
       </w:rPr>
-      <w:t xml:space="preserve"> {lastname}</w:t>
+      <w:t>}</w:t>
+    </w:r>
+    <w:r>
+      <w:rPr>
+        <w:rFonts w:ascii="Arial" w:hAnsi="Arial" w:cs="Arial"/>
+        <w:i/>
+        <w:iCs/>
+        <w:sz w:val="22"/>
+        <w:lang w:val="fr-FR"/>
+      </w:rPr>
+      <w:t xml:space="preserve"> {</w:t>
+    </w:r>
+    <w:proofErr w:type="spellStart"/>
+    <w:r>
+      <w:rPr>
+        <w:rFonts w:ascii="Arial" w:hAnsi="Arial" w:cs="Arial"/>
+        <w:i/>
+        <w:iCs/>
+        <w:sz w:val="22"/>
+        <w:lang w:val="fr-FR"/>
+      </w:rPr>
+      <w:t>lastname</w:t>
+    </w:r>
+    <w:proofErr w:type="spellEnd"/>
+    <w:r>
+      <w:rPr>
+        <w:rFonts w:ascii="Arial" w:hAnsi="Arial" w:cs="Arial"/>
+        <w:i/>
+        <w:iCs/>
+        <w:sz w:val="22"/>
+        <w:lang w:val="fr-FR"/>
+      </w:rPr>
+      <w:t>}</w:t>
     </w:r>
     <w:r>
       <w:rPr>
@@ -1273,7 +1433,29 @@
         <w:sz w:val="22"/>
         <w:lang w:val="fr-FR"/>
       </w:rPr>
-      <w:t>{company}</w:t>
+      <w:t>{</w:t>
+    </w:r>
+    <w:proofErr w:type="spellStart"/>
+    <w:r>
+      <w:rPr>
+        <w:rFonts w:ascii="Arial" w:hAnsi="Arial" w:cs="Arial"/>
+        <w:i/>
+        <w:iCs/>
+        <w:sz w:val="22"/>
+        <w:lang w:val="fr-FR"/>
+      </w:rPr>
+      <w:t>company</w:t>
+    </w:r>
+    <w:proofErr w:type="spellEnd"/>
+    <w:r>
+      <w:rPr>
+        <w:rFonts w:ascii="Arial" w:hAnsi="Arial" w:cs="Arial"/>
+        <w:i/>
+        <w:iCs/>
+        <w:sz w:val="22"/>
+        <w:lang w:val="fr-FR"/>
+      </w:rPr>
+      <w:t>}</w:t>
     </w:r>
   </w:p>
   <w:p>
@@ -1361,7 +1543,29 @@
         <w:sz w:val="22"/>
         <w:lang w:val="fr-FR"/>
       </w:rPr>
-      <w:t>{stageInfo}</w:t>
+      <w:t>{</w:t>
+    </w:r>
+    <w:proofErr w:type="spellStart"/>
+    <w:r>
+      <w:rPr>
+        <w:rFonts w:ascii="Arial" w:hAnsi="Arial" w:cs="Arial"/>
+        <w:i/>
+        <w:iCs/>
+        <w:sz w:val="22"/>
+        <w:lang w:val="fr-FR"/>
+      </w:rPr>
+      <w:t>stageInfo</w:t>
+    </w:r>
+    <w:proofErr w:type="spellEnd"/>
+    <w:r>
+      <w:rPr>
+        <w:rFonts w:ascii="Arial" w:hAnsi="Arial" w:cs="Arial"/>
+        <w:i/>
+        <w:iCs/>
+        <w:sz w:val="22"/>
+        <w:lang w:val="fr-FR"/>
+      </w:rPr>
+      <w:t>}</w:t>
     </w:r>
     <w:r>
       <w:rPr>
@@ -1397,7 +1601,18 @@
         <w:sz w:val="22"/>
         <w:lang w:val="fr-FR"/>
       </w:rPr>
-      <w:t>Responsable du stage dans l’entreprise</w:t>
+      <w:t xml:space="preserve">Responsable du stage dans </w:t>
+    </w:r>
+    <w:proofErr w:type="gramStart"/>
+    <w:r>
+      <w:rPr>
+        <w:rFonts w:ascii="Arial" w:hAnsi="Arial" w:cs="Arial"/>
+        <w:b/>
+        <w:bCs/>
+        <w:sz w:val="22"/>
+        <w:lang w:val="fr-FR"/>
+      </w:rPr>
+      <w:t>l’entreprise</w:t>
     </w:r>
     <w:r>
       <w:rPr>
@@ -1407,6 +1622,7 @@
       </w:rPr>
       <w:t>:</w:t>
     </w:r>
+    <w:proofErr w:type="gramEnd"/>
     <w:r>
       <w:rPr>
         <w:rFonts w:ascii="Arial" w:hAnsi="Arial" w:cs="Arial"/>
@@ -1427,6 +1643,7 @@
       </w:rPr>
       <w:t>{</w:t>
     </w:r>
+    <w:proofErr w:type="spellStart"/>
     <w:r>
       <w:rPr>
         <w:rFonts w:ascii="Arial" w:hAnsi="Arial" w:cs="Arial"/>
@@ -1437,6 +1654,7 @@
       </w:rPr>
       <w:t>companyResponsible</w:t>
     </w:r>
+    <w:proofErr w:type="spellEnd"/>
     <w:r>
       <w:rPr>
         <w:rFonts w:ascii="Arial" w:hAnsi="Arial" w:cs="Arial"/>
@@ -1473,8 +1691,31 @@
         <w:sz w:val="22"/>
         <w:lang w:val="fr-FR"/>
       </w:rPr>
-      <w:t>Responsable du stage à l’EMVs</w:t>
-    </w:r>
+      <w:t xml:space="preserve">Responsable du stage à </w:t>
+    </w:r>
+    <w:proofErr w:type="gramStart"/>
+    <w:r>
+      <w:rPr>
+        <w:rFonts w:ascii="Arial" w:hAnsi="Arial" w:cs="Arial"/>
+        <w:b/>
+        <w:bCs/>
+        <w:sz w:val="22"/>
+        <w:lang w:val="fr-FR"/>
+      </w:rPr>
+      <w:t>l’</w:t>
+    </w:r>
+    <w:proofErr w:type="spellStart"/>
+    <w:r>
+      <w:rPr>
+        <w:rFonts w:ascii="Arial" w:hAnsi="Arial" w:cs="Arial"/>
+        <w:b/>
+        <w:bCs/>
+        <w:sz w:val="22"/>
+        <w:lang w:val="fr-FR"/>
+      </w:rPr>
+      <w:t>EMVs</w:t>
+    </w:r>
+    <w:proofErr w:type="spellEnd"/>
     <w:r>
       <w:rPr>
         <w:rFonts w:ascii="Arial" w:hAnsi="Arial" w:cs="Arial"/>
@@ -1483,6 +1724,7 @@
       </w:rPr>
       <w:t>:</w:t>
     </w:r>
+    <w:proofErr w:type="gramEnd"/>
     <w:r>
       <w:rPr>
         <w:rFonts w:ascii="Arial" w:hAnsi="Arial" w:cs="Arial"/>
@@ -1501,8 +1743,9 @@
         <w:sz w:val="22"/>
         <w:lang w:val="fr-FR"/>
       </w:rPr>
-      <w:t>{school</w:t>
-    </w:r>
+      <w:t>{</w:t>
+    </w:r>
+    <w:proofErr w:type="spellStart"/>
     <w:r>
       <w:rPr>
         <w:rFonts w:ascii="Arial" w:hAnsi="Arial" w:cs="Arial"/>
@@ -1511,8 +1754,19 @@
         <w:sz w:val="22"/>
         <w:lang w:val="fr-FR"/>
       </w:rPr>
+      <w:t>school</w:t>
+    </w:r>
+    <w:r>
+      <w:rPr>
+        <w:rFonts w:ascii="Arial" w:hAnsi="Arial" w:cs="Arial"/>
+        <w:i/>
+        <w:iCs/>
+        <w:sz w:val="22"/>
+        <w:lang w:val="fr-FR"/>
+      </w:rPr>
       <w:t>Responsible</w:t>
     </w:r>
+    <w:proofErr w:type="spellEnd"/>
     <w:r>
       <w:rPr>
         <w:rFonts w:ascii="Arial" w:hAnsi="Arial" w:cs="Arial"/>
@@ -1558,7 +1812,7 @@
   <w:abstractNum w:abstractNumId="0">
     <w:nsid w:val="FFFFFF1D"/>
     <w:multiLevelType w:val="multilevel"/>
-    <w:tmpl w:val="BEAC6D66"/>
+    <w:tmpl w:val="1A6C1B06"/>
     <w:lvl w:ilvl="0">
       <w:start w:val="1"/>
       <w:numFmt w:val="bullet"/>

</xml_diff>